<commit_message>
minor fix to spec
</commit_message>
<xml_diff>
--- a/Wireless_Power_Spec_Doc.docx
+++ b/Wireless_Power_Spec_Doc.docx
@@ -364,12 +364,8 @@
     </w:p>
     <w:p>
       <w:pPr>
-        <w:tabs>
-          <w:tab w:val="left" w:pos="3339"/>
-          <w:tab w:val="left" w:pos="6563"/>
-        </w:tabs>
-        <w:spacing w:line="20" w:lineRule="atLeast"/>
-        <w:ind w:left="116"/>
+        <w:spacing w:before="54"/>
+        <w:ind w:left="120"/>
         <w:rPr>
           <w:rFonts w:ascii="Arial" w:eastAsia="Calibri" w:hAnsi="Arial" w:cs="Arial"/>
           <w:sz w:val="2"/>
@@ -484,7 +480,7 @@
     <w:p>
       <w:pPr>
         <w:spacing w:before="54"/>
-        <w:ind w:left="120"/>
+        <w:ind w:left="120" w:right="-366"/>
         <w:rPr>
           <w:rFonts w:ascii="Arial" w:eastAsia="Calibri" w:hAnsi="Arial" w:cs="Arial"/>
         </w:rPr>
@@ -494,15 +490,23 @@
           <w:rFonts w:ascii="Arial" w:hAnsi="Arial" w:cs="Arial"/>
           <w:i/>
         </w:rPr>
-        <w:t>Signature</w:t>
+        <w:t>Signatur</w:t>
+      </w:r>
+      <w:r>
+        <w:rPr>
+          <w:rFonts w:ascii="Arial" w:hAnsi="Arial" w:cs="Arial"/>
+          <w:i/>
+        </w:rPr>
+        <w:t>e</w:t>
       </w:r>
     </w:p>
     <w:p>
       <w:pPr>
         <w:spacing w:before="54"/>
-        <w:ind w:left="120"/>
-        <w:rPr>
-          <w:rFonts w:ascii="Arial" w:eastAsia="Calibri" w:hAnsi="Arial" w:cs="Arial"/>
+        <w:ind w:left="120" w:right="-240"/>
+        <w:rPr>
+          <w:rFonts w:ascii="Arial" w:hAnsi="Arial" w:cs="Arial"/>
+          <w:i/>
         </w:rPr>
       </w:pPr>
       <w:r>
@@ -826,6 +830,8 @@
           <w:rFonts w:ascii="Arial" w:eastAsia="Calibri" w:hAnsi="Arial" w:cs="Arial"/>
         </w:rPr>
       </w:pPr>
+      <w:bookmarkStart w:id="0" w:name="_GoBack"/>
+      <w:bookmarkEnd w:id="0"/>
       <w:r>
         <w:rPr>
           <w:rFonts w:ascii="Arial" w:hAnsi="Arial" w:cs="Arial"/>
@@ -2231,8 +2237,8 @@
           <w:sz w:val="34"/>
         </w:rPr>
       </w:pPr>
-      <w:bookmarkStart w:id="0" w:name="Contents"/>
-      <w:bookmarkEnd w:id="0"/>
+      <w:bookmarkStart w:id="1" w:name="Contents"/>
+      <w:bookmarkEnd w:id="1"/>
       <w:r>
         <w:rPr>
           <w:rFonts w:ascii="Arial" w:hAnsi="Arial" w:cs="Arial"/>
@@ -2243,8 +2249,8 @@
         <w:br w:type="page"/>
       </w:r>
     </w:p>
-    <w:bookmarkStart w:id="1" w:name="SCOPE" w:displacedByCustomXml="next"/>
-    <w:bookmarkEnd w:id="1" w:displacedByCustomXml="next"/>
+    <w:bookmarkStart w:id="2" w:name="SCOPE" w:displacedByCustomXml="next"/>
+    <w:bookmarkEnd w:id="2" w:displacedByCustomXml="next"/>
     <w:sdt>
       <w:sdtPr>
         <w:rPr>
@@ -3671,8 +3677,6 @@
         </w:rPr>
         <w:br w:type="page"/>
       </w:r>
-      <w:bookmarkStart w:id="2" w:name="_GoBack"/>
-      <w:bookmarkEnd w:id="2"/>
     </w:p>
     <w:p>
       <w:pPr>
@@ -8459,7 +8463,7 @@
                     <w:w w:val="95"/>
                     <w:sz w:val="24"/>
                   </w:rPr>
-                  <w:t>4</w:t>
+                  <w:t>8</w:t>
                 </w:r>
                 <w:r>
                   <w:fldChar w:fldCharType="end"/>
@@ -12648,7 +12652,7 @@
 </file>
 
 <file path=customXml/itemProps1.xml><?xml version="1.0" encoding="utf-8"?>
-<ds:datastoreItem xmlns:ds="http://schemas.openxmlformats.org/officeDocument/2006/customXml" ds:itemID="{51E4B12C-A928-48BA-B9D0-BD35EEA8C1F0}">
+<ds:datastoreItem xmlns:ds="http://schemas.openxmlformats.org/officeDocument/2006/customXml" ds:itemID="{BB26664F-FEFA-4EAE-8D67-5594F6C39675}">
   <ds:schemaRefs>
     <ds:schemaRef ds:uri="http://schemas.openxmlformats.org/officeDocument/2006/bibliography"/>
   </ds:schemaRefs>

</xml_diff>

<commit_message>
Added power spec doc found on laptop
</commit_message>
<xml_diff>
--- a/Wireless_Power_Spec_Doc.docx
+++ b/Wireless_Power_Spec_Doc.docx
@@ -830,8 +830,6 @@
           <w:rFonts w:ascii="Arial" w:eastAsia="Calibri" w:hAnsi="Arial" w:cs="Arial"/>
         </w:rPr>
       </w:pPr>
-      <w:bookmarkStart w:id="0" w:name="_GoBack"/>
-      <w:bookmarkEnd w:id="0"/>
       <w:r>
         <w:rPr>
           <w:rFonts w:ascii="Arial" w:hAnsi="Arial" w:cs="Arial"/>
@@ -2237,8 +2235,8 @@
           <w:sz w:val="34"/>
         </w:rPr>
       </w:pPr>
-      <w:bookmarkStart w:id="1" w:name="Contents"/>
-      <w:bookmarkEnd w:id="1"/>
+      <w:bookmarkStart w:id="0" w:name="Contents"/>
+      <w:bookmarkEnd w:id="0"/>
       <w:r>
         <w:rPr>
           <w:rFonts w:ascii="Arial" w:hAnsi="Arial" w:cs="Arial"/>
@@ -2249,8 +2247,8 @@
         <w:br w:type="page"/>
       </w:r>
     </w:p>
-    <w:bookmarkStart w:id="2" w:name="SCOPE" w:displacedByCustomXml="next"/>
-    <w:bookmarkEnd w:id="2" w:displacedByCustomXml="next"/>
+    <w:bookmarkStart w:id="1" w:name="SCOPE" w:displacedByCustomXml="next"/>
+    <w:bookmarkEnd w:id="1" w:displacedByCustomXml="next"/>
     <w:sdt>
       <w:sdtPr>
         <w:rPr>
@@ -3687,7 +3685,7 @@
           <w:bCs w:val="0"/>
         </w:rPr>
       </w:pPr>
-      <w:bookmarkStart w:id="3" w:name="_Toc498438239"/>
+      <w:bookmarkStart w:id="2" w:name="_Toc498438239"/>
       <w:r>
         <w:rPr>
           <w:rFonts w:cs="Arial"/>
@@ -3695,7 +3693,7 @@
         <w:lastRenderedPageBreak/>
         <w:t>SCOPE</w:t>
       </w:r>
-      <w:bookmarkEnd w:id="3"/>
+      <w:bookmarkEnd w:id="2"/>
     </w:p>
     <w:p>
       <w:pPr>
@@ -3923,9 +3921,9 @@
           <w:bCs w:val="0"/>
         </w:rPr>
       </w:pPr>
-      <w:bookmarkStart w:id="4" w:name="APPLICABLE_DOCUMENTS"/>
-      <w:bookmarkStart w:id="5" w:name="_Toc498438240"/>
-      <w:bookmarkEnd w:id="4"/>
+      <w:bookmarkStart w:id="3" w:name="APPLICABLE_DOCUMENTS"/>
+      <w:bookmarkStart w:id="4" w:name="_Toc498438240"/>
+      <w:bookmarkEnd w:id="3"/>
       <w:r>
         <w:rPr>
           <w:rFonts w:cs="Arial"/>
@@ -3950,7 +3948,7 @@
         </w:rPr>
         <w:t>DOCUMENTS</w:t>
       </w:r>
-      <w:bookmarkEnd w:id="5"/>
+      <w:bookmarkEnd w:id="4"/>
     </w:p>
     <w:p>
       <w:pPr>
@@ -3983,9 +3981,9 @@
           <w:bCs w:val="0"/>
         </w:rPr>
       </w:pPr>
-      <w:bookmarkStart w:id="6" w:name="STAKEHOLDER_REQUIREMENTS"/>
-      <w:bookmarkStart w:id="7" w:name="_Toc498438241"/>
-      <w:bookmarkEnd w:id="6"/>
+      <w:bookmarkStart w:id="5" w:name="STAKEHOLDER_REQUIREMENTS"/>
+      <w:bookmarkStart w:id="6" w:name="_Toc498438241"/>
+      <w:bookmarkEnd w:id="5"/>
       <w:r>
         <w:rPr>
           <w:rFonts w:cs="Arial"/>
@@ -4023,7 +4021,7 @@
         </w:rPr>
         <w:t>REQUIREMENTS</w:t>
       </w:r>
-      <w:bookmarkEnd w:id="7"/>
+      <w:bookmarkEnd w:id="6"/>
     </w:p>
     <w:p>
       <w:pPr>
@@ -4208,9 +4206,9 @@
           <w:bCs w:val="0"/>
         </w:rPr>
       </w:pPr>
-      <w:bookmarkStart w:id="8" w:name="Stakeholders_User_Stories"/>
-      <w:bookmarkStart w:id="9" w:name="_Toc498438242"/>
-      <w:bookmarkEnd w:id="8"/>
+      <w:bookmarkStart w:id="7" w:name="Stakeholders_User_Stories"/>
+      <w:bookmarkStart w:id="8" w:name="_Toc498438242"/>
+      <w:bookmarkEnd w:id="7"/>
       <w:r>
         <w:rPr>
           <w:rFonts w:cs="Arial"/>
@@ -4266,7 +4264,7 @@
         </w:rPr>
         <w:t>ries</w:t>
       </w:r>
-      <w:bookmarkEnd w:id="9"/>
+      <w:bookmarkEnd w:id="8"/>
     </w:p>
     <w:p>
       <w:pPr>
@@ -5670,9 +5668,9 @@
           <w:rFonts w:cs="Arial"/>
         </w:rPr>
       </w:pPr>
-      <w:bookmarkStart w:id="10" w:name="ENGINEERING_REQUIREMENTS"/>
-      <w:bookmarkStart w:id="11" w:name="_Toc498438243"/>
-      <w:bookmarkEnd w:id="10"/>
+      <w:bookmarkStart w:id="9" w:name="ENGINEERING_REQUIREMENTS"/>
+      <w:bookmarkStart w:id="10" w:name="_Toc498438243"/>
+      <w:bookmarkEnd w:id="9"/>
       <w:r>
         <w:rPr>
           <w:rFonts w:cs="Arial"/>
@@ -5692,7 +5690,7 @@
         </w:rPr>
         <w:t>REQUIREMENTS</w:t>
       </w:r>
-      <w:bookmarkEnd w:id="11"/>
+      <w:bookmarkEnd w:id="10"/>
     </w:p>
     <w:p>
       <w:pPr>
@@ -5714,7 +5712,7 @@
           <w:szCs w:val="34"/>
         </w:rPr>
       </w:pPr>
-      <w:bookmarkStart w:id="12" w:name="_Toc498438244"/>
+      <w:bookmarkStart w:id="11" w:name="_Toc498438244"/>
       <w:r>
         <w:rPr>
           <w:rFonts w:cs="Arial"/>
@@ -5735,7 +5733,7 @@
         </w:rPr>
         <w:t xml:space="preserve"> Interface Requirements</w:t>
       </w:r>
-      <w:bookmarkEnd w:id="12"/>
+      <w:bookmarkEnd w:id="11"/>
     </w:p>
     <w:p>
       <w:pPr>
@@ -5809,7 +5807,7 @@
           <w:szCs w:val="34"/>
         </w:rPr>
       </w:pPr>
-      <w:bookmarkStart w:id="13" w:name="_Toc498438245"/>
+      <w:bookmarkStart w:id="12" w:name="_Toc498438245"/>
       <w:r>
         <w:rPr>
           <w:rFonts w:eastAsia="Tahoma" w:cs="Arial"/>
@@ -5824,7 +5822,7 @@
         </w:rPr>
         <w:t>Functional Requirements</w:t>
       </w:r>
-      <w:bookmarkEnd w:id="13"/>
+      <w:bookmarkEnd w:id="12"/>
     </w:p>
     <w:p>
       <w:pPr>
@@ -5874,6 +5872,7 @@
           <w:szCs w:val="24"/>
         </w:rPr>
       </w:pPr>
+      <w:bookmarkStart w:id="13" w:name="_GoBack"/>
       <w:r>
         <w:rPr>
           <w:rFonts w:ascii="Arial" w:eastAsia="Tahoma" w:hAnsi="Arial" w:cs="Arial"/>
@@ -5888,7 +5887,7 @@
           <w:sz w:val="24"/>
           <w:szCs w:val="24"/>
         </w:rPr>
-        <w:t xml:space="preserve"> A working receiver must be able to convert the wireless electricity to 120 V </w:t>
+        <w:t xml:space="preserve"> A receiver must be able to convert the wireless electricity to 120 V </w:t>
       </w:r>
       <w:r>
         <w:rPr>
@@ -5907,6 +5906,7 @@
         <w:t>AC usable in homes</w:t>
       </w:r>
     </w:p>
+    <w:bookmarkEnd w:id="13"/>
     <w:p>
       <w:pPr>
         <w:rPr>
@@ -6943,15 +6943,7 @@
           <w:sz w:val="24"/>
           <w:szCs w:val="24"/>
         </w:rPr>
-        <w:t xml:space="preserve"> </w:t>
-      </w:r>
-      <w:r>
-        <w:rPr>
-          <w:rFonts w:ascii="Arial" w:eastAsia="Tahoma" w:hAnsi="Arial" w:cs="Arial"/>
-          <w:sz w:val="24"/>
-          <w:szCs w:val="24"/>
-        </w:rPr>
-        <w:t>Weigh individual parts and verify the total is less than 40 tons</w:t>
+        <w:t xml:space="preserve"> Weigh individual parts and verify the total is less than 40 tons</w:t>
       </w:r>
       <w:r>
         <w:rPr>
@@ -12652,7 +12644,7 @@
 </file>
 
 <file path=customXml/itemProps1.xml><?xml version="1.0" encoding="utf-8"?>
-<ds:datastoreItem xmlns:ds="http://schemas.openxmlformats.org/officeDocument/2006/customXml" ds:itemID="{BB26664F-FEFA-4EAE-8D67-5594F6C39675}">
+<ds:datastoreItem xmlns:ds="http://schemas.openxmlformats.org/officeDocument/2006/customXml" ds:itemID="{6C2C851C-5CEE-4816-8D01-787E3CAEAFA9}">
   <ds:schemaRefs>
     <ds:schemaRef ds:uri="http://schemas.openxmlformats.org/officeDocument/2006/bibliography"/>
   </ds:schemaRefs>

</xml_diff>